<commit_message>
added compile instructions in report
</commit_message>
<xml_diff>
--- a/COMP3308_Assignment2_Report.docx
+++ b/COMP3308_Assignment2_Report.docx
@@ -41,6 +41,7 @@
             <w:dataBinding w:prefixMappings="xmlns:ns0='http://purl.org/dc/elements/1.1/' xmlns:ns1='http://schemas.openxmlformats.org/package/2006/metadata/core-properties' " w:xpath="/ns1:coreProperties[1]/ns0:title[1]" w:storeItemID="{6C3C8BC8-F283-45AE-878A-BAB7291924A1}"/>
             <w:text/>
           </w:sdtPr>
+          <w:sdtEndPr/>
           <w:sdtContent>
             <w:p>
               <w:pPr>
@@ -77,6 +78,11 @@
             </w:placeholder>
             <w:text/>
           </w:sdtPr>
+          <w:sdtEndPr>
+            <w:rPr>
+              <w:rStyle w:val="SubtitleChar"/>
+            </w:rPr>
+          </w:sdtEndPr>
           <w:sdtContent>
             <w:p>
               <w:pPr>
@@ -304,6 +310,7 @@
               <w:dataBinding w:prefixMappings="xmlns:ns0='http://purl.org/dc/elements/1.1/' xmlns:ns1='http://schemas.openxmlformats.org/package/2006/metadata/core-properties' " w:xpath="/ns1:coreProperties[1]/ns0:creator[1]" w:storeItemID="{6C3C8BC8-F283-45AE-878A-BAB7291924A1}"/>
               <w:text/>
             </w:sdtPr>
+            <w:sdtEndPr/>
             <w:sdtContent>
               <w:r>
                 <w:rPr>
@@ -358,6 +365,14 @@
     </w:sdt>
     <w:sdt>
       <w:sdtPr>
+        <w:rPr>
+          <w:rFonts w:asciiTheme="minorHAnsi" w:eastAsiaTheme="minorEastAsia" w:hAnsiTheme="minorHAnsi" w:cstheme="minorBidi"/>
+          <w:b w:val="0"/>
+          <w:bCs w:val="0"/>
+          <w:color w:val="auto"/>
+          <w:sz w:val="24"/>
+          <w:szCs w:val="24"/>
+        </w:rPr>
         <w:id w:val="-1636716164"/>
         <w:docPartObj>
           <w:docPartGallery w:val="Table of Contents"/>
@@ -366,11 +381,7 @@
       </w:sdtPr>
       <w:sdtEndPr>
         <w:rPr>
-          <w:rFonts w:asciiTheme="minorHAnsi" w:eastAsiaTheme="minorEastAsia" w:hAnsiTheme="minorHAnsi" w:cstheme="minorBidi"/>
           <w:noProof/>
-          <w:color w:val="auto"/>
-          <w:sz w:val="24"/>
-          <w:szCs w:val="24"/>
         </w:rPr>
       </w:sdtEndPr>
       <w:sdtContent>
@@ -381,6 +392,8 @@
           <w:r>
             <w:t>Table of Contents</w:t>
           </w:r>
+          <w:bookmarkStart w:id="0" w:name="_GoBack"/>
+          <w:bookmarkEnd w:id="0"/>
         </w:p>
         <w:p>
           <w:pPr>
@@ -413,7 +426,7 @@
             <w:rPr>
               <w:noProof/>
             </w:rPr>
-            <w:t>Aim</w:t>
+            <w:t>Research Aim</w:t>
           </w:r>
           <w:r>
             <w:rPr>
@@ -431,7 +444,7 @@
             <w:rPr>
               <w:noProof/>
             </w:rPr>
-            <w:instrText xml:space="preserve"> PAGEREF _Toc199851307 \h </w:instrText>
+            <w:instrText xml:space="preserve"> PAGEREF _Toc199852172 \h </w:instrText>
           </w:r>
           <w:r>
             <w:rPr>
@@ -491,7 +504,7 @@
             <w:rPr>
               <w:noProof/>
             </w:rPr>
-            <w:instrText xml:space="preserve"> PAGEREF _Toc199851308 \h </w:instrText>
+            <w:instrText xml:space="preserve"> PAGEREF _Toc199852173 \h </w:instrText>
           </w:r>
           <w:r>
             <w:rPr>
@@ -553,7 +566,7 @@
             <w:rPr>
               <w:noProof/>
             </w:rPr>
-            <w:instrText xml:space="preserve"> PAGEREF _Toc199851309 \h </w:instrText>
+            <w:instrText xml:space="preserve"> PAGEREF _Toc199852174 \h </w:instrText>
           </w:r>
           <w:r>
             <w:rPr>
@@ -615,7 +628,7 @@
             <w:rPr>
               <w:noProof/>
             </w:rPr>
-            <w:instrText xml:space="preserve"> PAGEREF _Toc199851310 \h </w:instrText>
+            <w:instrText xml:space="preserve"> PAGEREF _Toc199852175 \h </w:instrText>
           </w:r>
           <w:r>
             <w:rPr>
@@ -677,7 +690,7 @@
             <w:rPr>
               <w:noProof/>
             </w:rPr>
-            <w:instrText xml:space="preserve"> PAGEREF _Toc199851311 \h </w:instrText>
+            <w:instrText xml:space="preserve"> PAGEREF _Toc199852176 \h </w:instrText>
           </w:r>
           <w:r>
             <w:rPr>
@@ -737,7 +750,7 @@
             <w:rPr>
               <w:noProof/>
             </w:rPr>
-            <w:instrText xml:space="preserve"> PAGEREF _Toc199851312 \h </w:instrText>
+            <w:instrText xml:space="preserve"> PAGEREF _Toc199852177 \h </w:instrText>
           </w:r>
           <w:r>
             <w:rPr>
@@ -799,7 +812,7 @@
             <w:rPr>
               <w:noProof/>
             </w:rPr>
-            <w:instrText xml:space="preserve"> PAGEREF _Toc199851313 \h </w:instrText>
+            <w:instrText xml:space="preserve"> PAGEREF _Toc199852178 \h </w:instrText>
           </w:r>
           <w:r>
             <w:rPr>
@@ -861,7 +874,7 @@
             <w:rPr>
               <w:noProof/>
             </w:rPr>
-            <w:instrText xml:space="preserve"> PAGEREF _Toc199851314 \h </w:instrText>
+            <w:instrText xml:space="preserve"> PAGEREF _Toc199852179 \h </w:instrText>
           </w:r>
           <w:r>
             <w:rPr>
@@ -921,7 +934,7 @@
             <w:rPr>
               <w:noProof/>
             </w:rPr>
-            <w:instrText xml:space="preserve"> PAGEREF _Toc199851315 \h </w:instrText>
+            <w:instrText xml:space="preserve"> PAGEREF _Toc199852180 \h </w:instrText>
           </w:r>
           <w:r>
             <w:rPr>
@@ -981,7 +994,7 @@
             <w:rPr>
               <w:noProof/>
             </w:rPr>
-            <w:instrText xml:space="preserve"> PAGEREF _Toc199851316 \h </w:instrText>
+            <w:instrText xml:space="preserve"> PAGEREF _Toc199852181 \h </w:instrText>
           </w:r>
           <w:r>
             <w:rPr>
@@ -999,6 +1012,66 @@
               <w:noProof/>
             </w:rPr>
             <w:t>5</w:t>
+          </w:r>
+          <w:r>
+            <w:rPr>
+              <w:noProof/>
+            </w:rPr>
+            <w:fldChar w:fldCharType="end"/>
+          </w:r>
+        </w:p>
+        <w:p>
+          <w:pPr>
+            <w:pStyle w:val="TOC1"/>
+            <w:tabs>
+              <w:tab w:val="right" w:leader="dot" w:pos="8290"/>
+            </w:tabs>
+            <w:rPr>
+              <w:b w:val="0"/>
+              <w:noProof/>
+              <w:lang w:eastAsia="ja-JP"/>
+            </w:rPr>
+          </w:pPr>
+          <w:r>
+            <w:rPr>
+              <w:noProof/>
+            </w:rPr>
+            <w:t>Compile Instructions</w:t>
+          </w:r>
+          <w:r>
+            <w:rPr>
+              <w:noProof/>
+            </w:rPr>
+            <w:tab/>
+          </w:r>
+          <w:r>
+            <w:rPr>
+              <w:noProof/>
+            </w:rPr>
+            <w:fldChar w:fldCharType="begin"/>
+          </w:r>
+          <w:r>
+            <w:rPr>
+              <w:noProof/>
+            </w:rPr>
+            <w:instrText xml:space="preserve"> PAGEREF _Toc199852182 \h </w:instrText>
+          </w:r>
+          <w:r>
+            <w:rPr>
+              <w:noProof/>
+            </w:rPr>
+          </w:r>
+          <w:r>
+            <w:rPr>
+              <w:noProof/>
+            </w:rPr>
+            <w:fldChar w:fldCharType="separate"/>
+          </w:r>
+          <w:r>
+            <w:rPr>
+              <w:noProof/>
+            </w:rPr>
+            <w:t>6</w:t>
           </w:r>
           <w:r>
             <w:rPr>
@@ -1043,69 +1116,72 @@
       <w:pPr>
         <w:pStyle w:val="Heading1"/>
       </w:pPr>
-      <w:bookmarkStart w:id="0" w:name="_Toc199851307"/>
+      <w:bookmarkStart w:id="1" w:name="_Toc199852172"/>
+      <w:r>
+        <w:t xml:space="preserve">Research </w:t>
+      </w:r>
       <w:r>
         <w:t>Aim</w:t>
-      </w:r>
-      <w:bookmarkEnd w:id="0"/>
-    </w:p>
-    <w:p>
-      <w:pPr>
-        <w:rPr>
-          <w:lang w:eastAsia="zh-CN"/>
-        </w:rPr>
-      </w:pPr>
-      <w:r>
-        <w:rPr>
-          <w:lang w:eastAsia="zh-CN"/>
-        </w:rPr>
-        <w:t xml:space="preserve">Nowadays along </w:t>
-      </w:r>
-      <w:r>
-        <w:rPr>
-          <w:rFonts w:hint="eastAsia"/>
-          <w:lang w:eastAsia="zh-CN"/>
-        </w:rPr>
-        <w:t>with the</w:t>
-      </w:r>
-      <w:r>
-        <w:rPr>
-          <w:lang w:eastAsia="zh-CN"/>
-        </w:rPr>
-        <w:t xml:space="preserve"> perceptible improvement of standard of living worldwide, diabetes has already become a very important healthy issue in certain countries. This research aims to find out the related symptoms of diabetes </w:t>
-      </w:r>
-      <w:r>
-        <w:rPr>
-          <w:lang w:eastAsia="zh-CN"/>
-        </w:rPr>
-        <w:t xml:space="preserve">and the best way to predict diabetes </w:t>
-      </w:r>
-      <w:r>
-        <w:rPr>
-          <w:lang w:eastAsia="zh-CN"/>
-        </w:rPr>
-        <w:t>so that people can take protective measure as soon as possible.</w:t>
-      </w:r>
-    </w:p>
-    <w:p>
-      <w:pPr>
-        <w:pStyle w:val="Heading1"/>
-      </w:pPr>
-      <w:bookmarkStart w:id="1" w:name="_Toc199851308"/>
-      <w:r>
-        <w:t>Data Description</w:t>
       </w:r>
       <w:bookmarkEnd w:id="1"/>
     </w:p>
     <w:p>
       <w:pPr>
+        <w:rPr>
+          <w:lang w:eastAsia="zh-CN"/>
+        </w:rPr>
+      </w:pPr>
+      <w:r>
+        <w:rPr>
+          <w:lang w:eastAsia="zh-CN"/>
+        </w:rPr>
+        <w:t xml:space="preserve">Nowadays along </w:t>
+      </w:r>
+      <w:r>
+        <w:rPr>
+          <w:rFonts w:hint="eastAsia"/>
+          <w:lang w:eastAsia="zh-CN"/>
+        </w:rPr>
+        <w:t>with the</w:t>
+      </w:r>
+      <w:r>
+        <w:rPr>
+          <w:lang w:eastAsia="zh-CN"/>
+        </w:rPr>
+        <w:t xml:space="preserve"> perceptible improvement of standard of living worldwide, diabetes has already become a very important healthy issue in certain countries. This research aims to find out the related symptoms of diabetes </w:t>
+      </w:r>
+      <w:r>
+        <w:rPr>
+          <w:lang w:eastAsia="zh-CN"/>
+        </w:rPr>
+        <w:t xml:space="preserve">and the best way to predict diabetes </w:t>
+      </w:r>
+      <w:r>
+        <w:rPr>
+          <w:lang w:eastAsia="zh-CN"/>
+        </w:rPr>
+        <w:t>so that people can take protective measure as soon as possible.</w:t>
+      </w:r>
+    </w:p>
+    <w:p>
+      <w:pPr>
+        <w:pStyle w:val="Heading1"/>
+      </w:pPr>
+      <w:bookmarkStart w:id="2" w:name="_Toc199852173"/>
+      <w:r>
+        <w:t>Data Description</w:t>
+      </w:r>
+      <w:bookmarkEnd w:id="2"/>
+    </w:p>
+    <w:p>
+      <w:pPr>
         <w:pStyle w:val="Heading2"/>
       </w:pPr>
-      <w:bookmarkStart w:id="2" w:name="_Toc199851309"/>
+      <w:bookmarkStart w:id="3" w:name="_Toc199852174"/>
       <w:r>
         <w:t>Data set used</w:t>
       </w:r>
-      <w:bookmarkEnd w:id="2"/>
+      <w:bookmarkEnd w:id="3"/>
     </w:p>
     <w:p>
       <w:r>
@@ -1533,11 +1609,11 @@
       <w:pPr>
         <w:pStyle w:val="Heading2"/>
       </w:pPr>
-      <w:bookmarkStart w:id="3" w:name="_Toc199851310"/>
+      <w:bookmarkStart w:id="4" w:name="_Toc199852175"/>
       <w:r>
         <w:t>Data preparation</w:t>
       </w:r>
-      <w:bookmarkEnd w:id="3"/>
+      <w:bookmarkEnd w:id="4"/>
     </w:p>
     <w:p>
       <w:pPr>
@@ -1690,11 +1766,11 @@
       <w:pPr>
         <w:pStyle w:val="Heading2"/>
       </w:pPr>
-      <w:bookmarkStart w:id="4" w:name="_Toc199851311"/>
+      <w:bookmarkStart w:id="5" w:name="_Toc199852176"/>
       <w:r>
         <w:t>Attribute selection</w:t>
       </w:r>
-      <w:bookmarkEnd w:id="4"/>
+      <w:bookmarkEnd w:id="5"/>
     </w:p>
     <w:p>
       <w:r>
@@ -1799,21 +1875,21 @@
       <w:pPr>
         <w:pStyle w:val="Heading1"/>
       </w:pPr>
-      <w:bookmarkStart w:id="5" w:name="_Toc199851312"/>
+      <w:bookmarkStart w:id="6" w:name="_Toc199852177"/>
       <w:r>
         <w:t>Results and discussion</w:t>
       </w:r>
-      <w:bookmarkEnd w:id="5"/>
+      <w:bookmarkEnd w:id="6"/>
     </w:p>
     <w:p>
       <w:pPr>
         <w:pStyle w:val="Heading2"/>
       </w:pPr>
-      <w:bookmarkStart w:id="6" w:name="_Toc199851313"/>
+      <w:bookmarkStart w:id="7" w:name="_Toc199852178"/>
       <w:r>
         <w:t>Results</w:t>
       </w:r>
-      <w:bookmarkEnd w:id="6"/>
+      <w:bookmarkEnd w:id="7"/>
     </w:p>
     <w:p>
       <w:r>
@@ -2583,15 +2659,14 @@
       <w:pPr>
         <w:pStyle w:val="Heading2"/>
         <w:rPr>
-          <w:rFonts w:hint="eastAsia"/>
           <w:lang w:eastAsia="zh-CN"/>
         </w:rPr>
       </w:pPr>
-      <w:bookmarkStart w:id="7" w:name="_Toc199851314"/>
+      <w:bookmarkStart w:id="8" w:name="_Toc199852179"/>
       <w:r>
         <w:t>Discussion</w:t>
       </w:r>
-      <w:bookmarkEnd w:id="7"/>
+      <w:bookmarkEnd w:id="8"/>
     </w:p>
     <w:p>
       <w:pPr>
@@ -2824,8 +2899,6 @@
           <w:lang w:eastAsia="zh-CN"/>
         </w:rPr>
       </w:pPr>
-      <w:bookmarkStart w:id="8" w:name="_GoBack"/>
-      <w:bookmarkEnd w:id="8"/>
       <w:r>
         <w:rPr>
           <w:rFonts w:cs="Monaco"/>
@@ -2873,14 +2946,7 @@
           <w:rFonts w:cs="Monaco"/>
           <w:lang w:eastAsia="zh-CN"/>
         </w:rPr>
-        <w:t>:</w:t>
-      </w:r>
-      <w:r>
-        <w:rPr>
-          <w:rFonts w:cs="Monaco"/>
-          <w:lang w:eastAsia="zh-CN"/>
-        </w:rPr>
-        <w:t xml:space="preserve"> </w:t>
+        <w:t xml:space="preserve">: </w:t>
       </w:r>
       <w:r>
         <w:rPr>
@@ -2960,7 +3026,7 @@
       <w:pPr>
         <w:pStyle w:val="Heading1"/>
       </w:pPr>
-      <w:bookmarkStart w:id="9" w:name="_Toc199851315"/>
+      <w:bookmarkStart w:id="9" w:name="_Toc199852180"/>
       <w:r>
         <w:t>Conclusion</w:t>
       </w:r>
@@ -2996,7 +3062,7 @@
       <w:pPr>
         <w:pStyle w:val="Heading1"/>
       </w:pPr>
-      <w:bookmarkStart w:id="10" w:name="_Toc199851316"/>
+      <w:bookmarkStart w:id="10" w:name="_Toc199852181"/>
       <w:r>
         <w:t>Reflection</w:t>
       </w:r>
@@ -3032,11 +3098,115 @@
       </w:pPr>
     </w:p>
     <w:p>
-      <w:r>
+      <w:pPr>
         <w:rPr>
           <w:lang w:eastAsia="zh-CN"/>
         </w:rPr>
+      </w:pPr>
+      <w:r>
+        <w:rPr>
+          <w:lang w:eastAsia="zh-CN"/>
+        </w:rPr>
         <w:t>Besides this, implementing 10-fold validation is also a tricky part since we need to make sure that the data set is stratified evenly and training set and testing set should not overlap. It is a fiddly work but it did bring us a huge feeling of achievement.</w:t>
+      </w:r>
+    </w:p>
+    <w:p>
+      <w:pPr>
+        <w:rPr>
+          <w:lang w:eastAsia="zh-CN"/>
+        </w:rPr>
+      </w:pPr>
+    </w:p>
+    <w:p>
+      <w:pPr>
+        <w:pStyle w:val="Heading1"/>
+      </w:pPr>
+      <w:bookmarkStart w:id="11" w:name="_Toc196402209"/>
+      <w:bookmarkStart w:id="12" w:name="_Toc199852182"/>
+      <w:r>
+        <w:t>Compile Instructions</w:t>
+      </w:r>
+      <w:bookmarkEnd w:id="11"/>
+      <w:bookmarkEnd w:id="12"/>
+    </w:p>
+    <w:p>
+      <w:r>
+        <w:t>A script named “</w:t>
+      </w:r>
+      <w:proofErr w:type="spellStart"/>
+      <w:r>
+        <w:t>NB_KFold</w:t>
+      </w:r>
+      <w:proofErr w:type="spellEnd"/>
+      <w:r>
+        <w:t xml:space="preserve">” is included at the root folder of the zipped files. To run </w:t>
+      </w:r>
+      <w:r>
+        <w:t>Naïve Bayes with K-fold validation</w:t>
+      </w:r>
+      <w:r>
+        <w:t xml:space="preserve"> </w:t>
+      </w:r>
+      <w:r>
+        <w:t>on an input dataset</w:t>
+      </w:r>
+      <w:r>
+        <w:t xml:space="preserve"> use the following command:</w:t>
+      </w:r>
+    </w:p>
+    <w:p/>
+    <w:p>
+      <w:proofErr w:type="gramStart"/>
+      <w:r>
+        <w:t>./</w:t>
+      </w:r>
+      <w:proofErr w:type="spellStart"/>
+      <w:proofErr w:type="gramEnd"/>
+      <w:r>
+        <w:t>NB_KFold</w:t>
+      </w:r>
+      <w:proofErr w:type="spellEnd"/>
+      <w:r>
+        <w:t xml:space="preserve"> &lt;</w:t>
+      </w:r>
+      <w:proofErr w:type="spellStart"/>
+      <w:r>
+        <w:t>input_file</w:t>
+      </w:r>
+      <w:proofErr w:type="spellEnd"/>
+      <w:r>
+        <w:t>&gt; &lt;folds</w:t>
+      </w:r>
+      <w:r>
+        <w:t>&gt;</w:t>
+      </w:r>
+    </w:p>
+    <w:p/>
+    <w:p>
+      <w:proofErr w:type="gramStart"/>
+      <w:r>
+        <w:t>where</w:t>
+      </w:r>
+      <w:proofErr w:type="gramEnd"/>
+      <w:r>
+        <w:t xml:space="preserve"> &lt;</w:t>
+      </w:r>
+      <w:proofErr w:type="spellStart"/>
+      <w:r>
+        <w:t>input_file</w:t>
+      </w:r>
+      <w:proofErr w:type="spellEnd"/>
+      <w:r>
+        <w:t>&gt; is the name of input file which should be</w:t>
+      </w:r>
+      <w:r>
+        <w:t xml:space="preserve"> put in bin folder and &lt;folds</w:t>
+      </w:r>
+      <w:r>
+        <w:t xml:space="preserve">&gt; will be </w:t>
+      </w:r>
+      <w:r>
+        <w:t>the number of folds you want to validate the dataset. Folds should be greater than 1.</w:t>
       </w:r>
     </w:p>
     <w:sectPr>
@@ -3142,7 +3312,7 @@
         <w:rStyle w:val="PageNumber"/>
         <w:noProof/>
       </w:rPr>
-      <w:t>5</w:t>
+      <w:t>3</w:t>
     </w:r>
     <w:r>
       <w:rPr>
@@ -6648,39 +6818,6 @@
         </w:p>
       </w:docPartBody>
     </w:docPart>
-    <w:docPart>
-      <w:docPartPr>
-        <w:name w:val="FFA0426FB18069429AC819422960337D"/>
-        <w:category>
-          <w:name w:val="General"/>
-          <w:gallery w:val="placeholder"/>
-        </w:category>
-        <w:types>
-          <w:type w:val="bbPlcHdr"/>
-        </w:types>
-        <w:behaviors>
-          <w:behavior w:val="content"/>
-        </w:behaviors>
-        <w:guid w:val="{8C7D5494-14BC-E54C-96CC-CFC624CB744B}"/>
-      </w:docPartPr>
-      <w:docPartBody>
-        <w:p>
-          <w:pPr>
-            <w:pStyle w:val="FFA0426FB18069429AC819422960337D"/>
-          </w:pPr>
-          <w:r>
-            <w:rPr>
-              <w:rFonts w:asciiTheme="majorHAnsi" w:hAnsiTheme="majorHAnsi"/>
-              <w:noProof/>
-              <w:color w:val="548DD4" w:themeColor="text2" w:themeTint="99"/>
-              <w:sz w:val="36"/>
-              <w:szCs w:val="36"/>
-            </w:rPr>
-            <w:t>[Author Name]</w:t>
-          </w:r>
-        </w:p>
-      </w:docPartBody>
-    </w:docPart>
   </w:docParts>
 </w:glossaryDocument>
 </file>
@@ -6765,6 +6902,7 @@
   <w:rsids>
     <w:rsidRoot w:val="006E705A"/>
     <w:rsid w:val="006E705A"/>
+    <w:rsid w:val="00AD343B"/>
   </w:rsids>
   <m:mathPr>
     <m:mathFont m:val="Cambria Math"/>
@@ -7548,7 +7686,7 @@
 </file>
 
 <file path=customXml/itemProps1.xml><?xml version="1.0" encoding="utf-8"?>
-<ds:datastoreItem xmlns:ds="http://schemas.openxmlformats.org/officeDocument/2006/customXml" ds:itemID="{0AF53308-7187-2C49-B80D-17DDF9AA82EF}">
+<ds:datastoreItem xmlns:ds="http://schemas.openxmlformats.org/officeDocument/2006/customXml" ds:itemID="{4E662866-9F02-AF49-9CB7-35C7B8946EB9}">
   <ds:schemaRefs>
     <ds:schemaRef ds:uri="http://schemas.openxmlformats.org/officeDocument/2006/bibliography"/>
   </ds:schemaRefs>

</xml_diff>